<commit_message>
update code, daily logs
</commit_message>
<xml_diff>
--- a/1. Report/Daily logs .docx
+++ b/1. Report/Daily logs .docx
@@ -3240,28 +3240,7 @@
       </w:pPr>
       <w:bookmarkStart w:id="3" w:name="_Toc139312268"/>
       <w:r>
-        <w:t xml:space="preserve">Week </w:t>
-      </w:r>
-      <w:r>
-        <w:t>7</w:t>
-      </w:r>
-      <w:r>
-        <w:t xml:space="preserve"> _ </w:t>
-      </w:r>
-      <w:r>
-        <w:t>July</w:t>
-      </w:r>
-      <w:r>
-        <w:t xml:space="preserve"> </w:t>
-      </w:r>
-      <w:r>
-        <w:t>03</w:t>
-      </w:r>
-      <w:r>
-        <w:t xml:space="preserve"> - </w:t>
-      </w:r>
-      <w:r>
-        <w:t>07</w:t>
+        <w:t>Week 7 _ July 03 - 07</w:t>
       </w:r>
       <w:bookmarkEnd w:id="3"/>
     </w:p>
@@ -3272,19 +3251,7 @@
       </w:pPr>
       <w:bookmarkStart w:id="4" w:name="_Toc139312269"/>
       <w:r>
-        <w:t>0</w:t>
-      </w:r>
-      <w:r>
-        <w:t>7</w:t>
-      </w:r>
-      <w:r>
-        <w:t>-</w:t>
-      </w:r>
-      <w:r>
-        <w:t>07</w:t>
-      </w:r>
-      <w:r>
-        <w:t>-2023 Friday</w:t>
+        <w:t>07-07-2023 Friday</w:t>
       </w:r>
       <w:bookmarkEnd w:id="4"/>
     </w:p>
@@ -3383,19 +3350,7 @@
       </w:pPr>
       <w:bookmarkStart w:id="5" w:name="_Toc139312270"/>
       <w:r>
-        <w:t>0</w:t>
-      </w:r>
-      <w:r>
-        <w:t>7</w:t>
-      </w:r>
-      <w:r>
-        <w:t>-</w:t>
-      </w:r>
-      <w:r>
-        <w:t>06</w:t>
-      </w:r>
-      <w:r>
-        <w:t>-2023 Thursday</w:t>
+        <w:t>07-06-2023 Thursday</w:t>
       </w:r>
       <w:bookmarkEnd w:id="5"/>
     </w:p>
@@ -3494,19 +3449,7 @@
       </w:pPr>
       <w:bookmarkStart w:id="6" w:name="_Toc139312271"/>
       <w:r>
-        <w:t>0</w:t>
-      </w:r>
-      <w:r>
-        <w:t>7</w:t>
-      </w:r>
-      <w:r>
-        <w:t>-</w:t>
-      </w:r>
-      <w:r>
-        <w:t>05</w:t>
-      </w:r>
-      <w:r>
-        <w:t>-2023 Wednesday</w:t>
+        <w:t>07-05-2023 Wednesday</w:t>
       </w:r>
       <w:bookmarkEnd w:id="6"/>
     </w:p>
@@ -3605,19 +3548,7 @@
       </w:pPr>
       <w:bookmarkStart w:id="7" w:name="_Toc139312272"/>
       <w:r>
-        <w:t>0</w:t>
-      </w:r>
-      <w:r>
-        <w:t>7</w:t>
-      </w:r>
-      <w:r>
-        <w:t>-</w:t>
-      </w:r>
-      <w:r>
-        <w:t>04</w:t>
-      </w:r>
-      <w:r>
-        <w:t>-2023 Tuesday</w:t>
+        <w:t>07-04-2023 Tuesday</w:t>
       </w:r>
       <w:bookmarkEnd w:id="7"/>
     </w:p>
@@ -3631,6 +3562,15 @@
       <w:r>
         <w:t xml:space="preserve">09-10: </w:t>
       </w:r>
+      <w:r>
+        <w:rPr>
+          <w:lang w:val="en-US"/>
+        </w:rPr>
+        <w:t xml:space="preserve">Code: </w:t>
+      </w:r>
+      <w:r>
+        <w:t>Merge dataset</w:t>
+      </w:r>
     </w:p>
     <w:p>
       <w:pPr>
@@ -3642,6 +3582,15 @@
       <w:r>
         <w:t xml:space="preserve">10-11: </w:t>
       </w:r>
+      <w:r>
+        <w:rPr>
+          <w:lang w:val="en-US"/>
+        </w:rPr>
+        <w:t xml:space="preserve">Code: </w:t>
+      </w:r>
+      <w:r>
+        <w:t>Merge dataset</w:t>
+      </w:r>
     </w:p>
     <w:p>
       <w:pPr>
@@ -3653,6 +3602,23 @@
       <w:r>
         <w:t xml:space="preserve">11-12: </w:t>
       </w:r>
+      <w:r>
+        <w:rPr>
+          <w:lang w:val="en-US"/>
+        </w:rPr>
+        <w:t xml:space="preserve">Code: </w:t>
+      </w:r>
+      <w:r>
+        <w:t>Data exploration (</w:t>
+      </w:r>
+      <w:proofErr w:type="spellStart"/>
+      <w:r>
+        <w:t>dfe</w:t>
+      </w:r>
+      <w:proofErr w:type="spellEnd"/>
+      <w:r>
+        <w:t>)</w:t>
+      </w:r>
     </w:p>
     <w:p>
       <w:pPr>
@@ -3664,6 +3630,23 @@
       <w:r>
         <w:t xml:space="preserve">12-01: </w:t>
       </w:r>
+      <w:r>
+        <w:rPr>
+          <w:lang w:val="en-US"/>
+        </w:rPr>
+        <w:t xml:space="preserve">Code: </w:t>
+      </w:r>
+      <w:r>
+        <w:t>Data exploration (</w:t>
+      </w:r>
+      <w:proofErr w:type="spellStart"/>
+      <w:r>
+        <w:t>dfn</w:t>
+      </w:r>
+      <w:proofErr w:type="spellEnd"/>
+      <w:r>
+        <w:t>)</w:t>
+      </w:r>
     </w:p>
     <w:p>
       <w:pPr>
@@ -3674,6 +3657,15 @@
       </w:pPr>
       <w:r>
         <w:t xml:space="preserve">01-02: </w:t>
+      </w:r>
+      <w:r>
+        <w:rPr>
+          <w:lang w:val="en-US"/>
+        </w:rPr>
+        <w:t xml:space="preserve">Code: </w:t>
+      </w:r>
+      <w:r>
+        <w:t>Data exploration (Plots)</w:t>
       </w:r>
     </w:p>
     <w:p>
@@ -3687,6 +3679,9 @@
         <w:lastRenderedPageBreak/>
         <w:t xml:space="preserve">02-03: </w:t>
       </w:r>
+      <w:r>
+        <w:t>Concept of features</w:t>
+      </w:r>
     </w:p>
     <w:p>
       <w:pPr>
@@ -3698,6 +3693,9 @@
       <w:r>
         <w:t xml:space="preserve">03-04: </w:t>
       </w:r>
+      <w:r>
+        <w:t>Concept of features</w:t>
+      </w:r>
     </w:p>
     <w:p>
       <w:pPr>
@@ -3708,6 +3706,12 @@
       </w:pPr>
       <w:r>
         <w:t xml:space="preserve">04-05: </w:t>
+      </w:r>
+      <w:r>
+        <w:t>Learning concept of d</w:t>
+      </w:r>
+      <w:r>
+        <w:t>ealing with missing values</w:t>
       </w:r>
     </w:p>
     <w:p>
@@ -3717,19 +3721,7 @@
       </w:pPr>
       <w:bookmarkStart w:id="8" w:name="_Toc139312273"/>
       <w:r>
-        <w:t>0</w:t>
-      </w:r>
-      <w:r>
-        <w:t>7</w:t>
-      </w:r>
-      <w:r>
-        <w:t>-</w:t>
-      </w:r>
-      <w:r>
-        <w:t>03</w:t>
-      </w:r>
-      <w:r>
-        <w:t>-2023 Monday</w:t>
+        <w:t>07-03-2023 Monday</w:t>
       </w:r>
       <w:bookmarkEnd w:id="8"/>
     </w:p>
@@ -3744,13 +3736,7 @@
         <w:t xml:space="preserve">09-10: </w:t>
       </w:r>
       <w:r>
-        <w:t>Learning concept of the project (</w:t>
-      </w:r>
-      <w:r>
-        <w:t>e</w:t>
-      </w:r>
-      <w:r>
-        <w:t>xample)</w:t>
+        <w:t>Learning concept of the project (example)</w:t>
       </w:r>
     </w:p>
     <w:p>
@@ -3804,17 +3790,60 @@
         <w:t xml:space="preserve">12-01: </w:t>
       </w:r>
       <w:r>
-        <w:t>D</w:t>
-      </w:r>
-      <w:r>
-        <w:t xml:space="preserve">iscussion with Talha </w:t>
-      </w:r>
-      <w:r>
-        <w:t>(</w:t>
-      </w:r>
-      <w:r>
-        <w:t>dataset</w:t>
-      </w:r>
+        <w:t>Discussion with Talha (dataset)</w:t>
+      </w:r>
+    </w:p>
+    <w:p>
+      <w:pPr>
+        <w:numPr>
+          <w:ilvl w:val="0"/>
+          <w:numId w:val="1"/>
+        </w:numPr>
+      </w:pPr>
+      <w:r>
+        <w:t>01-02:</w:t>
+      </w:r>
+      <w:r>
+        <w:rPr>
+          <w:rFonts w:hint="cs"/>
+          <w:rtl/>
+        </w:rPr>
+        <w:t xml:space="preserve"> </w:t>
+      </w:r>
+      <w:r>
+        <w:rPr>
+          <w:lang w:val="en-US"/>
+        </w:rPr>
+        <w:t xml:space="preserve">Code: </w:t>
+      </w:r>
+      <w:r>
+        <w:t>Merge dataset</w:t>
+      </w:r>
+    </w:p>
+    <w:p>
+      <w:pPr>
+        <w:numPr>
+          <w:ilvl w:val="0"/>
+          <w:numId w:val="1"/>
+        </w:numPr>
+      </w:pPr>
+      <w:r>
+        <w:t xml:space="preserve">02-03: </w:t>
+      </w:r>
+      <w:r>
+        <w:rPr>
+          <w:lang w:val="en-US"/>
+        </w:rPr>
+        <w:t xml:space="preserve">Code: </w:t>
+      </w:r>
+      <w:r>
+        <w:t>Data exploration (</w:t>
+      </w:r>
+      <w:proofErr w:type="spellStart"/>
+      <w:r>
+        <w:t>dfe</w:t>
+      </w:r>
+      <w:proofErr w:type="spellEnd"/>
       <w:r>
         <w:t>)</w:t>
       </w:r>
@@ -3827,28 +3856,20 @@
         </w:numPr>
       </w:pPr>
       <w:r>
-        <w:t xml:space="preserve">01-02: </w:t>
-      </w:r>
-      <w:r>
-        <w:t>Merge dataset</w:t>
-      </w:r>
-    </w:p>
-    <w:p>
-      <w:pPr>
-        <w:numPr>
-          <w:ilvl w:val="0"/>
-          <w:numId w:val="1"/>
-        </w:numPr>
-      </w:pPr>
-      <w:r>
-        <w:t xml:space="preserve">02-03: </w:t>
+        <w:t xml:space="preserve">03-04: </w:t>
+      </w:r>
+      <w:r>
+        <w:rPr>
+          <w:lang w:val="en-US"/>
+        </w:rPr>
+        <w:t xml:space="preserve">Code: </w:t>
       </w:r>
       <w:r>
         <w:t>Data exploration (</w:t>
       </w:r>
       <w:proofErr w:type="spellStart"/>
       <w:r>
-        <w:t>dfe</w:t>
+        <w:t>dfn</w:t>
       </w:r>
       <w:proofErr w:type="spellEnd"/>
       <w:r>
@@ -3863,41 +3884,16 @@
         </w:numPr>
       </w:pPr>
       <w:r>
-        <w:t xml:space="preserve">03-04: </w:t>
-      </w:r>
-      <w:r>
-        <w:t>Data exploration (</w:t>
-      </w:r>
-      <w:proofErr w:type="spellStart"/>
-      <w:r>
-        <w:t>df</w:t>
-      </w:r>
-      <w:r>
-        <w:t>n</w:t>
-      </w:r>
-      <w:proofErr w:type="spellEnd"/>
-      <w:r>
-        <w:t>)</w:t>
-      </w:r>
-    </w:p>
-    <w:p>
-      <w:pPr>
-        <w:numPr>
-          <w:ilvl w:val="0"/>
-          <w:numId w:val="1"/>
-        </w:numPr>
-      </w:pPr>
-      <w:r>
         <w:t xml:space="preserve">04-05: </w:t>
       </w:r>
       <w:r>
-        <w:t>Data exploration (</w:t>
-      </w:r>
-      <w:r>
-        <w:t>Plots</w:t>
-      </w:r>
-      <w:r>
-        <w:t>)</w:t>
+        <w:rPr>
+          <w:lang w:val="en-US"/>
+        </w:rPr>
+        <w:t xml:space="preserve">Code: </w:t>
+      </w:r>
+      <w:r>
+        <w:t>Data exploration (Plots)</w:t>
       </w:r>
     </w:p>
     <w:p>
@@ -4330,12 +4326,10 @@
         <w:t>03-04: Time Series Analysis: ARMA (</w:t>
       </w:r>
       <w:proofErr w:type="spellStart"/>
-      <w:proofErr w:type="gramStart"/>
       <w:r>
         <w:t>p,q</w:t>
       </w:r>
       <w:proofErr w:type="spellEnd"/>
-      <w:proofErr w:type="gramEnd"/>
       <w:r>
         <w:t>)</w:t>
       </w:r>
@@ -4351,13 +4345,8 @@
         <w:t>04-05: Time Series Analysis: ARIMA (</w:t>
       </w:r>
       <w:proofErr w:type="spellStart"/>
-      <w:proofErr w:type="gramStart"/>
-      <w:r>
-        <w:t>p,d</w:t>
-      </w:r>
-      <w:proofErr w:type="gramEnd"/>
-      <w:r>
-        <w:t>,q</w:t>
+      <w:r>
+        <w:t>p,d,q</w:t>
       </w:r>
       <w:proofErr w:type="spellEnd"/>
       <w:r>
@@ -4383,77 +4372,52 @@
         </w:numPr>
       </w:pPr>
       <w:r>
-        <w:t xml:space="preserve">09-10: writing code to </w:t>
-      </w:r>
-      <w:proofErr w:type="gramStart"/>
-      <w:r>
-        <w:t>comparison</w:t>
-      </w:r>
-      <w:proofErr w:type="gramEnd"/>
-    </w:p>
-    <w:p>
-      <w:pPr>
-        <w:numPr>
-          <w:ilvl w:val="0"/>
-          <w:numId w:val="1"/>
-        </w:numPr>
-      </w:pPr>
-      <w:r>
-        <w:t xml:space="preserve">10-11: writing code to </w:t>
-      </w:r>
-      <w:proofErr w:type="gramStart"/>
-      <w:r>
-        <w:t>comparison</w:t>
-      </w:r>
-      <w:proofErr w:type="gramEnd"/>
-    </w:p>
-    <w:p>
-      <w:pPr>
-        <w:numPr>
-          <w:ilvl w:val="0"/>
-          <w:numId w:val="1"/>
-        </w:numPr>
-      </w:pPr>
-      <w:r>
-        <w:t xml:space="preserve">11-12: writing code to </w:t>
-      </w:r>
-      <w:proofErr w:type="gramStart"/>
-      <w:r>
-        <w:t>comparison</w:t>
-      </w:r>
-      <w:proofErr w:type="gramEnd"/>
-    </w:p>
-    <w:p>
-      <w:pPr>
-        <w:numPr>
-          <w:ilvl w:val="0"/>
-          <w:numId w:val="1"/>
-        </w:numPr>
-      </w:pPr>
-      <w:r>
-        <w:t xml:space="preserve">12-01: writing code to </w:t>
-      </w:r>
-      <w:proofErr w:type="gramStart"/>
-      <w:r>
-        <w:t>comparison</w:t>
-      </w:r>
-      <w:proofErr w:type="gramEnd"/>
-    </w:p>
-    <w:p>
-      <w:pPr>
-        <w:numPr>
-          <w:ilvl w:val="0"/>
-          <w:numId w:val="1"/>
-        </w:numPr>
-      </w:pPr>
-      <w:r>
-        <w:t xml:space="preserve">01-02: writing code to </w:t>
-      </w:r>
-      <w:proofErr w:type="gramStart"/>
-      <w:r>
-        <w:t>comparison</w:t>
-      </w:r>
-      <w:proofErr w:type="gramEnd"/>
+        <w:t>09-10: writing code to comparison</w:t>
+      </w:r>
+    </w:p>
+    <w:p>
+      <w:pPr>
+        <w:numPr>
+          <w:ilvl w:val="0"/>
+          <w:numId w:val="1"/>
+        </w:numPr>
+      </w:pPr>
+      <w:r>
+        <w:t>10-11: writing code to comparison</w:t>
+      </w:r>
+    </w:p>
+    <w:p>
+      <w:pPr>
+        <w:numPr>
+          <w:ilvl w:val="0"/>
+          <w:numId w:val="1"/>
+        </w:numPr>
+      </w:pPr>
+      <w:r>
+        <w:t>11-12: writing code to comparison</w:t>
+      </w:r>
+    </w:p>
+    <w:p>
+      <w:pPr>
+        <w:numPr>
+          <w:ilvl w:val="0"/>
+          <w:numId w:val="1"/>
+        </w:numPr>
+      </w:pPr>
+      <w:r>
+        <w:t>12-01: writing code to comparison</w:t>
+      </w:r>
+    </w:p>
+    <w:p>
+      <w:pPr>
+        <w:numPr>
+          <w:ilvl w:val="0"/>
+          <w:numId w:val="1"/>
+        </w:numPr>
+      </w:pPr>
+      <w:r>
+        <w:t>01-02: writing code to comparison</w:t>
+      </w:r>
     </w:p>
     <w:p>
       <w:pPr>
@@ -4547,23 +4511,7 @@
         </w:numPr>
       </w:pPr>
       <w:r>
-        <w:t xml:space="preserve">There are two ways to download </w:t>
-      </w:r>
-      <w:proofErr w:type="gramStart"/>
-      <w:r>
-        <w:t>the data</w:t>
-      </w:r>
-      <w:proofErr w:type="gramEnd"/>
-      <w:r>
-        <w:t xml:space="preserve">. I checked all of them and the data </w:t>
-      </w:r>
-      <w:proofErr w:type="gramStart"/>
-      <w:r>
-        <w:t>are</w:t>
-      </w:r>
-      <w:proofErr w:type="gramEnd"/>
-      <w:r>
-        <w:t xml:space="preserve"> different.</w:t>
+        <w:t>There are two ways to download the data. I checked all of them and the data are different.</w:t>
       </w:r>
     </w:p>
     <w:p>
@@ -4574,13 +4522,8 @@
         </w:numPr>
       </w:pPr>
       <w:r>
-        <w:t xml:space="preserve">Find a description through website - not </w:t>
-      </w:r>
-      <w:proofErr w:type="gramStart"/>
-      <w:r>
-        <w:t>good</w:t>
-      </w:r>
-      <w:proofErr w:type="gramEnd"/>
+        <w:t>Find a description through website - not good</w:t>
+      </w:r>
     </w:p>
     <w:p>
       <w:pPr>
@@ -4590,13 +4533,8 @@
         </w:numPr>
       </w:pPr>
       <w:r>
-        <w:t xml:space="preserve">Search to find a </w:t>
-      </w:r>
-      <w:proofErr w:type="gramStart"/>
-      <w:r>
-        <w:t>description</w:t>
-      </w:r>
-      <w:proofErr w:type="gramEnd"/>
+        <w:t>Search to find a description</w:t>
+      </w:r>
     </w:p>
     <w:p>
       <w:pPr>
@@ -4829,15 +4767,7 @@
         </w:numPr>
       </w:pPr>
       <w:r>
-        <w:t xml:space="preserve">Meeting with Talha to discuss how to download the </w:t>
-      </w:r>
-      <w:proofErr w:type="gramStart"/>
-      <w:r>
-        <w:t>dataset</w:t>
-      </w:r>
-      <w:proofErr w:type="gramEnd"/>
-      <w:r>
-        <w:t xml:space="preserve"> </w:t>
+        <w:t xml:space="preserve">Meeting with Talha to discuss how to download the dataset </w:t>
       </w:r>
     </w:p>
     <w:p>
@@ -5034,13 +4964,8 @@
         </w:numPr>
       </w:pPr>
       <w:r>
-        <w:t xml:space="preserve">Reading the paper to replicate </w:t>
-      </w:r>
-      <w:proofErr w:type="gramStart"/>
-      <w:r>
-        <w:t>it</w:t>
-      </w:r>
-      <w:proofErr w:type="gramEnd"/>
+        <w:t>Reading the paper to replicate it</w:t>
+      </w:r>
     </w:p>
     <w:p>
       <w:pPr>
@@ -5410,13 +5335,8 @@
       </w:r>
       <w:proofErr w:type="spellEnd"/>
       <w:r>
-        <w:t xml:space="preserve"> et al. 2022. It is long </w:t>
-      </w:r>
-      <w:proofErr w:type="gramStart"/>
-      <w:r>
-        <w:t>survey</w:t>
-      </w:r>
-      <w:proofErr w:type="gramEnd"/>
+        <w:t xml:space="preserve"> et al. 2022. It is long survey</w:t>
+      </w:r>
     </w:p>
     <w:p>
       <w:pPr>
@@ -5448,13 +5368,8 @@
         </w:numPr>
       </w:pPr>
       <w:r>
-        <w:t xml:space="preserve">Search to learn the fundamental concepts of our </w:t>
-      </w:r>
-      <w:proofErr w:type="gramStart"/>
-      <w:r>
-        <w:t>project</w:t>
-      </w:r>
-      <w:proofErr w:type="gramEnd"/>
+        <w:t>Search to learn the fundamental concepts of our project</w:t>
+      </w:r>
     </w:p>
     <w:p>
       <w:pPr>

</xml_diff>